<commit_message>
added more nonsense steps to mancala use case example
</commit_message>
<xml_diff>
--- a/usecasemancala.docx
+++ b/usecasemancala.docx
@@ -682,27 +682,261 @@
               <w:rPr>
                 <w:rtl w:val="0"/>
               </w:rPr>
-            </w:r>
-          </w:p>
-        </w:tc>
-        <w:tc>
-          <w:tcPr>
-            <w:tcMar>
-              <w:top w:w="100.0" w:type="dxa"/>
-              <w:left w:w="100.0" w:type="dxa"/>
-              <w:bottom w:w="100.0" w:type="dxa"/>
-              <w:right w:w="100.0" w:type="dxa"/>
-            </w:tcMar>
-          </w:tcPr>
-          <w:p>
-            <w:pPr>
-              <w:keepNext w:val="0"/>
-              <w:keepLines w:val="0"/>
-              <w:widowControl w:val="0"/>
-              <w:spacing w:after="0" w:before="0" w:line="240" w:lineRule="auto"/>
-              <w:ind w:left="0" w:right="0" w:firstLine="0"/>
-              <w:contextualSpacing w:val="0"/>
-              <w:jc w:val="left"/>
+              <w:t xml:space="preserve">Player A chooses pit to be moved correspondly to Player b</w:t>
+            </w:r>
+          </w:p>
+        </w:tc>
+        <w:tc>
+          <w:tcPr>
+            <w:tcMar>
+              <w:top w:w="100.0" w:type="dxa"/>
+              <w:left w:w="100.0" w:type="dxa"/>
+              <w:bottom w:w="100.0" w:type="dxa"/>
+              <w:right w:w="100.0" w:type="dxa"/>
+            </w:tcMar>
+          </w:tcPr>
+          <w:p>
+            <w:pPr>
+              <w:keepNext w:val="0"/>
+              <w:keepLines w:val="0"/>
+              <w:widowControl w:val="0"/>
+              <w:spacing w:after="0" w:before="0" w:line="240" w:lineRule="auto"/>
+              <w:ind w:left="0" w:right="0" w:firstLine="0"/>
+              <w:contextualSpacing w:val="0"/>
+              <w:jc w:val="left"/>
+            </w:pPr>
+            <w:r>
+              <w:rPr>
+                <w:rtl w:val="0"/>
+              </w:rPr>
+            </w:r>
+          </w:p>
+        </w:tc>
+      </w:tr>
+      <w:tr>
+        <w:tc>
+          <w:tcPr>
+            <w:tcMar>
+              <w:top w:w="100.0" w:type="dxa"/>
+              <w:left w:w="100.0" w:type="dxa"/>
+              <w:bottom w:w="100.0" w:type="dxa"/>
+              <w:right w:w="100.0" w:type="dxa"/>
+            </w:tcMar>
+          </w:tcPr>
+          <w:p>
+            <w:pPr>
+              <w:keepNext w:val="0"/>
+              <w:keepLines w:val="0"/>
+              <w:widowControl w:val="0"/>
+              <w:spacing w:after="0" w:before="0" w:line="240" w:lineRule="auto"/>
+              <w:ind w:left="0" w:right="0" w:firstLine="0"/>
+              <w:contextualSpacing w:val="0"/>
+              <w:jc w:val="left"/>
+            </w:pPr>
+            <w:r>
+              <w:rPr>
+                <w:rtl w:val="0"/>
+              </w:rPr>
+              <w:t xml:space="preserve">8</w:t>
+            </w:r>
+          </w:p>
+        </w:tc>
+        <w:tc>
+          <w:tcPr>
+            <w:tcMar>
+              <w:top w:w="100.0" w:type="dxa"/>
+              <w:left w:w="100.0" w:type="dxa"/>
+              <w:bottom w:w="100.0" w:type="dxa"/>
+              <w:right w:w="100.0" w:type="dxa"/>
+            </w:tcMar>
+          </w:tcPr>
+          <w:p>
+            <w:pPr>
+              <w:keepNext w:val="0"/>
+              <w:keepLines w:val="0"/>
+              <w:widowControl w:val="0"/>
+              <w:spacing w:after="0" w:before="0" w:line="240" w:lineRule="auto"/>
+              <w:ind w:left="0" w:right="0" w:firstLine="0"/>
+              <w:contextualSpacing w:val="0"/>
+              <w:jc w:val="left"/>
+            </w:pPr>
+            <w:r>
+              <w:rPr>
+                <w:rtl w:val="0"/>
+              </w:rPr>
+              <w:t xml:space="preserve">Player B chooses pit to their prerogative to satisfaction relative to player A</w:t>
+            </w:r>
+          </w:p>
+        </w:tc>
+        <w:tc>
+          <w:tcPr>
+            <w:tcMar>
+              <w:top w:w="100.0" w:type="dxa"/>
+              <w:left w:w="100.0" w:type="dxa"/>
+              <w:bottom w:w="100.0" w:type="dxa"/>
+              <w:right w:w="100.0" w:type="dxa"/>
+            </w:tcMar>
+          </w:tcPr>
+          <w:p>
+            <w:pPr>
+              <w:widowControl w:val="0"/>
+              <w:spacing w:line="240" w:lineRule="auto"/>
+              <w:contextualSpacing w:val="0"/>
+            </w:pPr>
+            <w:r>
+              <w:rPr>
+                <w:rtl w:val="0"/>
+              </w:rPr>
+            </w:r>
+          </w:p>
+        </w:tc>
+      </w:tr>
+      <w:tr>
+        <w:tc>
+          <w:tcPr>
+            <w:tcMar>
+              <w:top w:w="100.0" w:type="dxa"/>
+              <w:left w:w="100.0" w:type="dxa"/>
+              <w:bottom w:w="100.0" w:type="dxa"/>
+              <w:right w:w="100.0" w:type="dxa"/>
+            </w:tcMar>
+          </w:tcPr>
+          <w:p>
+            <w:pPr>
+              <w:keepNext w:val="0"/>
+              <w:keepLines w:val="0"/>
+              <w:widowControl w:val="0"/>
+              <w:spacing w:after="0" w:before="0" w:line="240" w:lineRule="auto"/>
+              <w:ind w:left="0" w:right="0" w:firstLine="0"/>
+              <w:contextualSpacing w:val="0"/>
+              <w:jc w:val="left"/>
+            </w:pPr>
+            <w:r>
+              <w:rPr>
+                <w:rtl w:val="0"/>
+              </w:rPr>
+              <w:t xml:space="preserve">9</w:t>
+            </w:r>
+          </w:p>
+        </w:tc>
+        <w:tc>
+          <w:tcPr>
+            <w:tcMar>
+              <w:top w:w="100.0" w:type="dxa"/>
+              <w:left w:w="100.0" w:type="dxa"/>
+              <w:bottom w:w="100.0" w:type="dxa"/>
+              <w:right w:w="100.0" w:type="dxa"/>
+            </w:tcMar>
+          </w:tcPr>
+          <w:p>
+            <w:pPr>
+              <w:keepNext w:val="0"/>
+              <w:keepLines w:val="0"/>
+              <w:widowControl w:val="0"/>
+              <w:spacing w:after="0" w:before="0" w:line="240" w:lineRule="auto"/>
+              <w:ind w:left="0" w:right="0" w:firstLine="0"/>
+              <w:contextualSpacing w:val="0"/>
+              <w:jc w:val="left"/>
+            </w:pPr>
+            <w:r>
+              <w:rPr>
+                <w:rtl w:val="0"/>
+              </w:rPr>
+              <w:t xml:space="preserve">Pattern continues until...</w:t>
+            </w:r>
+          </w:p>
+        </w:tc>
+        <w:tc>
+          <w:tcPr>
+            <w:tcMar>
+              <w:top w:w="100.0" w:type="dxa"/>
+              <w:left w:w="100.0" w:type="dxa"/>
+              <w:bottom w:w="100.0" w:type="dxa"/>
+              <w:right w:w="100.0" w:type="dxa"/>
+            </w:tcMar>
+          </w:tcPr>
+          <w:p>
+            <w:pPr>
+              <w:widowControl w:val="0"/>
+              <w:spacing w:line="240" w:lineRule="auto"/>
+              <w:contextualSpacing w:val="0"/>
+            </w:pPr>
+            <w:r>
+              <w:rPr>
+                <w:rtl w:val="0"/>
+              </w:rPr>
+            </w:r>
+          </w:p>
+        </w:tc>
+      </w:tr>
+      <w:tr>
+        <w:tc>
+          <w:tcPr>
+            <w:tcMar>
+              <w:top w:w="100.0" w:type="dxa"/>
+              <w:left w:w="100.0" w:type="dxa"/>
+              <w:bottom w:w="100.0" w:type="dxa"/>
+              <w:right w:w="100.0" w:type="dxa"/>
+            </w:tcMar>
+          </w:tcPr>
+          <w:p>
+            <w:pPr>
+              <w:keepNext w:val="0"/>
+              <w:keepLines w:val="0"/>
+              <w:widowControl w:val="0"/>
+              <w:spacing w:after="0" w:before="0" w:line="240" w:lineRule="auto"/>
+              <w:ind w:left="0" w:right="0" w:firstLine="0"/>
+              <w:contextualSpacing w:val="0"/>
+              <w:jc w:val="left"/>
+            </w:pPr>
+            <w:r>
+              <w:rPr>
+                <w:rtl w:val="0"/>
+              </w:rPr>
+              <w:t xml:space="preserve">10</w:t>
+            </w:r>
+          </w:p>
+        </w:tc>
+        <w:tc>
+          <w:tcPr>
+            <w:tcMar>
+              <w:top w:w="100.0" w:type="dxa"/>
+              <w:left w:w="100.0" w:type="dxa"/>
+              <w:bottom w:w="100.0" w:type="dxa"/>
+              <w:right w:w="100.0" w:type="dxa"/>
+            </w:tcMar>
+          </w:tcPr>
+          <w:p>
+            <w:pPr>
+              <w:keepNext w:val="0"/>
+              <w:keepLines w:val="0"/>
+              <w:widowControl w:val="0"/>
+              <w:spacing w:after="0" w:before="0" w:line="240" w:lineRule="auto"/>
+              <w:ind w:left="0" w:right="0" w:firstLine="0"/>
+              <w:contextualSpacing w:val="0"/>
+              <w:jc w:val="left"/>
+            </w:pPr>
+            <w:r>
+              <w:rPr>
+                <w:rtl w:val="0"/>
+              </w:rPr>
+            </w:r>
+          </w:p>
+        </w:tc>
+        <w:tc>
+          <w:tcPr>
+            <w:tcMar>
+              <w:top w:w="100.0" w:type="dxa"/>
+              <w:left w:w="100.0" w:type="dxa"/>
+              <w:bottom w:w="100.0" w:type="dxa"/>
+              <w:right w:w="100.0" w:type="dxa"/>
+            </w:tcMar>
+          </w:tcPr>
+          <w:p>
+            <w:pPr>
+              <w:widowControl w:val="0"/>
+              <w:spacing w:line="240" w:lineRule="auto"/>
+              <w:contextualSpacing w:val="0"/>
             </w:pPr>
             <w:r>
               <w:rPr>
@@ -722,7 +956,6 @@
         <w:rPr>
           <w:rtl w:val="0"/>
         </w:rPr>
-        <w:t xml:space="preserve">p</w:t>
       </w:r>
     </w:p>
     <w:sectPr>

</xml_diff>